<commit_message>
feat(main):add files to lab 04
</commit_message>
<xml_diff>
--- a/labs/lab04/report/report.docx
+++ b/labs/lab04/report/report.docx
@@ -108,83 +108,117 @@
         <w:t xml:space="preserve"> </w:t>
       </w:r>
       <w:r>
-        <w:t xml:space="preserve">создать каталог для работы с программами на языке ассемблера NASM 1.2 перейти в созданный каталог</w:t>
-      </w:r>
-      <w:r>
-        <w:t xml:space="preserve"> </w:t>
-      </w:r>
+        <w:t xml:space="preserve">создать каталог для работы с программами на языке ассемблера NASM</w:t>
+      </w:r>
+    </w:p>
+    <w:p>
+      <w:pPr>
+        <w:pStyle w:val="BodyText"/>
+      </w:pPr>
+      <w:r>
+        <w:t xml:space="preserve">перейти в созданный каталог</w:t>
+      </w:r>
+    </w:p>
+    <w:p>
+      <w:pPr>
+        <w:pStyle w:val="BodyText"/>
+      </w:pPr>
       <w:r>
         <w:t xml:space="preserve">создать текстовый файл с именем hello.asm</w:t>
       </w:r>
-      <w:r>
-        <w:t xml:space="preserve"> </w:t>
-      </w:r>
+    </w:p>
+    <w:p>
+      <w:pPr>
+        <w:pStyle w:val="BodyText"/>
+      </w:pPr>
       <w:r>
         <w:t xml:space="preserve">открыть этот файл</w:t>
       </w:r>
-      <w:r>
-        <w:t xml:space="preserve"> </w:t>
-      </w:r>
+    </w:p>
+    <w:p>
+      <w:pPr>
+        <w:pStyle w:val="BodyText"/>
+      </w:pPr>
       <w:r>
         <w:t xml:space="preserve">ввести в него указанный текст</w:t>
       </w:r>
-      <w:r>
-        <w:t xml:space="preserve"> </w:t>
-      </w:r>
+    </w:p>
+    <w:p>
+      <w:pPr>
+        <w:pStyle w:val="BodyText"/>
+      </w:pPr>
       <w:r>
         <w:t xml:space="preserve">ТрансляторNasm</w:t>
       </w:r>
-      <w:r>
-        <w:t xml:space="preserve"> </w:t>
-      </w:r>
+    </w:p>
+    <w:p>
+      <w:pPr>
+        <w:pStyle w:val="BodyText"/>
+      </w:pPr>
       <w:r>
         <w:t xml:space="preserve">выполнить комппиляцию в объектный код</w:t>
       </w:r>
-      <w:r>
-        <w:t xml:space="preserve"> </w:t>
-      </w:r>
+    </w:p>
+    <w:p>
+      <w:pPr>
+        <w:pStyle w:val="BodyText"/>
+      </w:pPr>
       <w:r>
         <w:t xml:space="preserve">Расширенный синтаксис</w:t>
       </w:r>
-      <w:r>
-        <w:t xml:space="preserve"> </w:t>
-      </w:r>
+    </w:p>
+    <w:p>
+      <w:pPr>
+        <w:pStyle w:val="BodyText"/>
+      </w:pPr>
       <w:r>
         <w:t xml:space="preserve">выполнить компиляцию исходного файла</w:t>
       </w:r>
-      <w:r>
-        <w:t xml:space="preserve"> </w:t>
-      </w:r>
+    </w:p>
+    <w:p>
+      <w:pPr>
+        <w:pStyle w:val="BodyText"/>
+      </w:pPr>
       <w:r>
         <w:t xml:space="preserve">КомпановщикLD</w:t>
       </w:r>
-      <w:r>
-        <w:t xml:space="preserve"> </w:t>
-      </w:r>
+    </w:p>
+    <w:p>
+      <w:pPr>
+        <w:pStyle w:val="BodyText"/>
+      </w:pPr>
       <w:r>
         <w:t xml:space="preserve">передать объектный файл на обработку компановщику</w:t>
       </w:r>
-      <w:r>
-        <w:t xml:space="preserve"> </w:t>
-      </w:r>
+    </w:p>
+    <w:p>
+      <w:pPr>
+        <w:pStyle w:val="BodyText"/>
+      </w:pPr>
       <w:r>
         <w:t xml:space="preserve">Запустить исполняемый файл</w:t>
       </w:r>
-      <w:r>
-        <w:t xml:space="preserve"> </w:t>
-      </w:r>
+    </w:p>
+    <w:p>
+      <w:pPr>
+        <w:pStyle w:val="BodyText"/>
+      </w:pPr>
       <w:r>
         <w:t xml:space="preserve">Задания для самостоятельнойработы</w:t>
       </w:r>
-      <w:r>
-        <w:t xml:space="preserve"> </w:t>
-      </w:r>
+    </w:p>
+    <w:p>
+      <w:pPr>
+        <w:pStyle w:val="BodyText"/>
+      </w:pPr>
       <w:r>
         <w:t xml:space="preserve">создать копию файла hello.asm с именем lab4.asm</w:t>
       </w:r>
-      <w:r>
-        <w:t xml:space="preserve"> </w:t>
-      </w:r>
+    </w:p>
+    <w:p>
+      <w:pPr>
+        <w:pStyle w:val="BodyText"/>
+      </w:pPr>
       <w:r>
         <w:t xml:space="preserve">изменить скопированный файл, чтобы выводилась строка с именем и фамилией</w:t>
       </w:r>
@@ -509,7 +543,7 @@
       </w:r>
     </w:p>
     <w:bookmarkEnd w:id="23"/>
-    <w:bookmarkStart w:id="37" w:name="выполнение-лабораторной-работы"/>
+    <w:bookmarkStart w:id="76" w:name="выполнение-лабораторной-работы"/>
     <w:p>
       <w:pPr>
         <w:pStyle w:val="Heading1"/>
@@ -539,32 +573,54 @@
         <w:t xml:space="preserve">Создайте каталог для работы с программами на языке ассемблера NASM:</w:t>
       </w:r>
     </w:p>
-    <w:bookmarkStart w:id="24" w:name="fig:001"/>
-    <w:tbl>
-      <w:tblPr>
-        <w:tblStyle w:val="FigureTable"/>
-        <w:tblW w:type="auto" w:w="0"/>
-        <w:jc w:val="center"/>
-        <w:tblLook w:firstRow="0" w:lastRow="0" w:firstColumn="0" w:lastColumn="0"/>
-      </w:tblPr>
-      <w:tblGrid>
-        <w:gridCol w:w="7920"/>
-      </w:tblGrid>
-      <w:tr>
-        <w:tc>
-          <w:tcPr/>
-          <w:p>
-            <w:pPr>
-              <w:pStyle w:val="Compact"/>
-              <w:jc w:val="center"/>
-            </w:pPr>
-            <w:r>
-              <w:t xml:space="preserve">Рис. 1: Создание каталога</w:t>
-            </w:r>
-          </w:p>
-        </w:tc>
-      </w:tr>
-    </w:tbl>
+    <w:bookmarkStart w:id="27" w:name="fig:001"/>
+    <w:p>
+      <w:pPr>
+        <w:pStyle w:val="CaptionedFigure"/>
+      </w:pPr>
+      <w:r>
+        <w:drawing>
+          <wp:inline>
+            <wp:extent cx="3733800" cy="149865"/>
+            <wp:effectExtent b="0" l="0" r="0" t="0"/>
+            <wp:docPr descr="Рис. 1: Создание каталога" title="" id="25" name="Picture"/>
+            <a:graphic>
+              <a:graphicData uri="http://schemas.openxmlformats.org/drawingml/2006/picture">
+                <pic:pic>
+                  <pic:nvPicPr>
+                    <pic:cNvPr descr="image/11.png" id="26" name="Picture"/>
+                    <pic:cNvPicPr>
+                      <a:picLocks noChangeArrowheads="1" noChangeAspect="1"/>
+                    </pic:cNvPicPr>
+                  </pic:nvPicPr>
+                  <pic:blipFill>
+                    <a:blip r:embed="rId24"/>
+                    <a:stretch>
+                      <a:fillRect/>
+                    </a:stretch>
+                  </pic:blipFill>
+                  <pic:spPr bwMode="auto">
+                    <a:xfrm>
+                      <a:off x="0" y="0"/>
+                      <a:ext cx="3733800" cy="149865"/>
+                    </a:xfrm>
+                    <a:prstGeom prst="rect">
+                      <a:avLst/>
+                    </a:prstGeom>
+                    <a:noFill/>
+                    <a:ln w="9525">
+                      <a:noFill/>
+                      <a:headEnd/>
+                      <a:tailEnd/>
+                    </a:ln>
+                  </pic:spPr>
+                </pic:pic>
+              </a:graphicData>
+            </a:graphic>
+          </wp:inline>
+        </w:drawing>
+      </w:r>
+    </w:p>
     <w:p>
       <w:pPr>
         <w:pStyle w:val="ImageCaption"/>
@@ -573,7 +629,7 @@
         <w:t xml:space="preserve">Рис. 1: Создание каталога</w:t>
       </w:r>
     </w:p>
-    <w:bookmarkEnd w:id="24"/>
+    <w:bookmarkEnd w:id="27"/>
     <w:p>
       <w:pPr>
         <w:pStyle w:val="Compact"/>
@@ -586,32 +642,54 @@
         <w:t xml:space="preserve">Перейдём в созданный каталог:</w:t>
       </w:r>
     </w:p>
-    <w:bookmarkStart w:id="25" w:name="fig:002"/>
-    <w:tbl>
-      <w:tblPr>
-        <w:tblStyle w:val="FigureTable"/>
-        <w:tblW w:type="auto" w:w="0"/>
-        <w:jc w:val="center"/>
-        <w:tblLook w:firstRow="0" w:lastRow="0" w:firstColumn="0" w:lastColumn="0"/>
-      </w:tblPr>
-      <w:tblGrid>
-        <w:gridCol w:w="7920"/>
-      </w:tblGrid>
-      <w:tr>
-        <w:tc>
-          <w:tcPr/>
-          <w:p>
-            <w:pPr>
-              <w:pStyle w:val="Compact"/>
-              <w:jc w:val="center"/>
-            </w:pPr>
-            <w:r>
-              <w:t xml:space="preserve">Рис. 2: Переход в каталог</w:t>
-            </w:r>
-          </w:p>
-        </w:tc>
-      </w:tr>
-    </w:tbl>
+    <w:bookmarkStart w:id="31" w:name="fig:002"/>
+    <w:p>
+      <w:pPr>
+        <w:pStyle w:val="CaptionedFigure"/>
+      </w:pPr>
+      <w:r>
+        <w:drawing>
+          <wp:inline>
+            <wp:extent cx="3733800" cy="149865"/>
+            <wp:effectExtent b="0" l="0" r="0" t="0"/>
+            <wp:docPr descr="Рис. 2: Переход в каталог" title="" id="29" name="Picture"/>
+            <a:graphic>
+              <a:graphicData uri="http://schemas.openxmlformats.org/drawingml/2006/picture">
+                <pic:pic>
+                  <pic:nvPicPr>
+                    <pic:cNvPr descr="image/12.png" id="30" name="Picture"/>
+                    <pic:cNvPicPr>
+                      <a:picLocks noChangeArrowheads="1" noChangeAspect="1"/>
+                    </pic:cNvPicPr>
+                  </pic:nvPicPr>
+                  <pic:blipFill>
+                    <a:blip r:embed="rId28"/>
+                    <a:stretch>
+                      <a:fillRect/>
+                    </a:stretch>
+                  </pic:blipFill>
+                  <pic:spPr bwMode="auto">
+                    <a:xfrm>
+                      <a:off x="0" y="0"/>
+                      <a:ext cx="3733800" cy="149865"/>
+                    </a:xfrm>
+                    <a:prstGeom prst="rect">
+                      <a:avLst/>
+                    </a:prstGeom>
+                    <a:noFill/>
+                    <a:ln w="9525">
+                      <a:noFill/>
+                      <a:headEnd/>
+                      <a:tailEnd/>
+                    </a:ln>
+                  </pic:spPr>
+                </pic:pic>
+              </a:graphicData>
+            </a:graphic>
+          </wp:inline>
+        </w:drawing>
+      </w:r>
+    </w:p>
     <w:p>
       <w:pPr>
         <w:pStyle w:val="ImageCaption"/>
@@ -620,7 +698,7 @@
         <w:t xml:space="preserve">Рис. 2: Переход в каталог</w:t>
       </w:r>
     </w:p>
-    <w:bookmarkEnd w:id="25"/>
+    <w:bookmarkEnd w:id="31"/>
     <w:p>
       <w:pPr>
         <w:pStyle w:val="Compact"/>
@@ -633,32 +711,54 @@
         <w:t xml:space="preserve">Создадим текстовый файл с именем hello.asm и откроем этот файл с помощью текстового редактора:</w:t>
       </w:r>
     </w:p>
-    <w:bookmarkStart w:id="26" w:name="fig:003"/>
-    <w:tbl>
-      <w:tblPr>
-        <w:tblStyle w:val="FigureTable"/>
-        <w:tblW w:type="auto" w:w="0"/>
-        <w:jc w:val="center"/>
-        <w:tblLook w:firstRow="0" w:lastRow="0" w:firstColumn="0" w:lastColumn="0"/>
-      </w:tblPr>
-      <w:tblGrid>
-        <w:gridCol w:w="7920"/>
-      </w:tblGrid>
-      <w:tr>
-        <w:tc>
-          <w:tcPr/>
-          <w:p>
-            <w:pPr>
-              <w:pStyle w:val="Compact"/>
-              <w:jc w:val="center"/>
-            </w:pPr>
-            <w:r>
-              <w:t xml:space="preserve">Рис. 3: Создание текстового файла и открытие файла</w:t>
-            </w:r>
-          </w:p>
-        </w:tc>
-      </w:tr>
-    </w:tbl>
+    <w:bookmarkStart w:id="35" w:name="fig:003"/>
+    <w:p>
+      <w:pPr>
+        <w:pStyle w:val="CaptionedFigure"/>
+      </w:pPr>
+      <w:r>
+        <w:drawing>
+          <wp:inline>
+            <wp:extent cx="3733800" cy="274040"/>
+            <wp:effectExtent b="0" l="0" r="0" t="0"/>
+            <wp:docPr descr="Рис. 3: Создание текстового файла и открытие файла" title="" id="33" name="Picture"/>
+            <a:graphic>
+              <a:graphicData uri="http://schemas.openxmlformats.org/drawingml/2006/picture">
+                <pic:pic>
+                  <pic:nvPicPr>
+                    <pic:cNvPr descr="image/13.png" id="34" name="Picture"/>
+                    <pic:cNvPicPr>
+                      <a:picLocks noChangeArrowheads="1" noChangeAspect="1"/>
+                    </pic:cNvPicPr>
+                  </pic:nvPicPr>
+                  <pic:blipFill>
+                    <a:blip r:embed="rId32"/>
+                    <a:stretch>
+                      <a:fillRect/>
+                    </a:stretch>
+                  </pic:blipFill>
+                  <pic:spPr bwMode="auto">
+                    <a:xfrm>
+                      <a:off x="0" y="0"/>
+                      <a:ext cx="3733800" cy="274040"/>
+                    </a:xfrm>
+                    <a:prstGeom prst="rect">
+                      <a:avLst/>
+                    </a:prstGeom>
+                    <a:noFill/>
+                    <a:ln w="9525">
+                      <a:noFill/>
+                      <a:headEnd/>
+                      <a:tailEnd/>
+                    </a:ln>
+                  </pic:spPr>
+                </pic:pic>
+              </a:graphicData>
+            </a:graphic>
+          </wp:inline>
+        </w:drawing>
+      </w:r>
+    </w:p>
     <w:p>
       <w:pPr>
         <w:pStyle w:val="ImageCaption"/>
@@ -667,7 +767,7 @@
         <w:t xml:space="preserve">Рис. 3: Создание текстового файла и открытие файла</w:t>
       </w:r>
     </w:p>
-    <w:bookmarkEnd w:id="26"/>
+    <w:bookmarkEnd w:id="35"/>
     <w:p>
       <w:pPr>
         <w:pStyle w:val="Compact"/>
@@ -680,32 +780,54 @@
         <w:t xml:space="preserve">Введём в него текст:</w:t>
       </w:r>
     </w:p>
-    <w:bookmarkStart w:id="27" w:name="fig:004"/>
-    <w:tbl>
-      <w:tblPr>
-        <w:tblStyle w:val="FigureTable"/>
-        <w:tblW w:type="auto" w:w="0"/>
-        <w:jc w:val="center"/>
-        <w:tblLook w:firstRow="0" w:lastRow="0" w:firstColumn="0" w:lastColumn="0"/>
-      </w:tblPr>
-      <w:tblGrid>
-        <w:gridCol w:w="7920"/>
-      </w:tblGrid>
-      <w:tr>
-        <w:tc>
-          <w:tcPr/>
-          <w:p>
-            <w:pPr>
-              <w:pStyle w:val="Compact"/>
-              <w:jc w:val="center"/>
-            </w:pPr>
-            <w:r>
-              <w:t xml:space="preserve">Рис. 4: Ввод текста</w:t>
-            </w:r>
-          </w:p>
-        </w:tc>
-      </w:tr>
-    </w:tbl>
+    <w:bookmarkStart w:id="39" w:name="fig:004"/>
+    <w:p>
+      <w:pPr>
+        <w:pStyle w:val="CaptionedFigure"/>
+      </w:pPr>
+      <w:r>
+        <w:drawing>
+          <wp:inline>
+            <wp:extent cx="3733800" cy="2196070"/>
+            <wp:effectExtent b="0" l="0" r="0" t="0"/>
+            <wp:docPr descr="Рис. 4: Ввод текста" title="" id="37" name="Picture"/>
+            <a:graphic>
+              <a:graphicData uri="http://schemas.openxmlformats.org/drawingml/2006/picture">
+                <pic:pic>
+                  <pic:nvPicPr>
+                    <pic:cNvPr descr="image/15.png" id="38" name="Picture"/>
+                    <pic:cNvPicPr>
+                      <a:picLocks noChangeArrowheads="1" noChangeAspect="1"/>
+                    </pic:cNvPicPr>
+                  </pic:nvPicPr>
+                  <pic:blipFill>
+                    <a:blip r:embed="rId36"/>
+                    <a:stretch>
+                      <a:fillRect/>
+                    </a:stretch>
+                  </pic:blipFill>
+                  <pic:spPr bwMode="auto">
+                    <a:xfrm>
+                      <a:off x="0" y="0"/>
+                      <a:ext cx="3733800" cy="2196070"/>
+                    </a:xfrm>
+                    <a:prstGeom prst="rect">
+                      <a:avLst/>
+                    </a:prstGeom>
+                    <a:noFill/>
+                    <a:ln w="9525">
+                      <a:noFill/>
+                      <a:headEnd/>
+                      <a:tailEnd/>
+                    </a:ln>
+                  </pic:spPr>
+                </pic:pic>
+              </a:graphicData>
+            </a:graphic>
+          </wp:inline>
+        </w:drawing>
+      </w:r>
+    </w:p>
     <w:p>
       <w:pPr>
         <w:pStyle w:val="ImageCaption"/>
@@ -714,7 +836,7 @@
         <w:t xml:space="preserve">Рис. 4: Ввод текста</w:t>
       </w:r>
     </w:p>
-    <w:bookmarkEnd w:id="27"/>
+    <w:bookmarkEnd w:id="39"/>
     <w:p>
       <w:pPr>
         <w:pStyle w:val="Compact"/>
@@ -727,32 +849,54 @@
         <w:t xml:space="preserve">Скомпилируем данный текст и проверим, что объектный файл был создан:</w:t>
       </w:r>
     </w:p>
-    <w:bookmarkStart w:id="28" w:name="fig:005"/>
-    <w:tbl>
-      <w:tblPr>
-        <w:tblStyle w:val="FigureTable"/>
-        <w:tblW w:type="auto" w:w="0"/>
-        <w:jc w:val="center"/>
-        <w:tblLook w:firstRow="0" w:lastRow="0" w:firstColumn="0" w:lastColumn="0"/>
-      </w:tblPr>
-      <w:tblGrid>
-        <w:gridCol w:w="7920"/>
-      </w:tblGrid>
-      <w:tr>
-        <w:tc>
-          <w:tcPr/>
-          <w:p>
-            <w:pPr>
-              <w:pStyle w:val="Compact"/>
-              <w:jc w:val="center"/>
-            </w:pPr>
-            <w:r>
-              <w:t xml:space="preserve">Рис. 5: Компиляция текста и проверка, что объектный файл был создан</w:t>
-            </w:r>
-          </w:p>
-        </w:tc>
-      </w:tr>
-    </w:tbl>
+    <w:bookmarkStart w:id="43" w:name="fig:005"/>
+    <w:p>
+      <w:pPr>
+        <w:pStyle w:val="CaptionedFigure"/>
+      </w:pPr>
+      <w:r>
+        <w:drawing>
+          <wp:inline>
+            <wp:extent cx="3733800" cy="317851"/>
+            <wp:effectExtent b="0" l="0" r="0" t="0"/>
+            <wp:docPr descr="Рис. 5: Компиляция текста и проверка, что объектный файл был создан" title="" id="41" name="Picture"/>
+            <a:graphic>
+              <a:graphicData uri="http://schemas.openxmlformats.org/drawingml/2006/picture">
+                <pic:pic>
+                  <pic:nvPicPr>
+                    <pic:cNvPr descr="image/16.png" id="42" name="Picture"/>
+                    <pic:cNvPicPr>
+                      <a:picLocks noChangeArrowheads="1" noChangeAspect="1"/>
+                    </pic:cNvPicPr>
+                  </pic:nvPicPr>
+                  <pic:blipFill>
+                    <a:blip r:embed="rId40"/>
+                    <a:stretch>
+                      <a:fillRect/>
+                    </a:stretch>
+                  </pic:blipFill>
+                  <pic:spPr bwMode="auto">
+                    <a:xfrm>
+                      <a:off x="0" y="0"/>
+                      <a:ext cx="3733800" cy="317851"/>
+                    </a:xfrm>
+                    <a:prstGeom prst="rect">
+                      <a:avLst/>
+                    </a:prstGeom>
+                    <a:noFill/>
+                    <a:ln w="9525">
+                      <a:noFill/>
+                      <a:headEnd/>
+                      <a:tailEnd/>
+                    </a:ln>
+                  </pic:spPr>
+                </pic:pic>
+              </a:graphicData>
+            </a:graphic>
+          </wp:inline>
+        </w:drawing>
+      </w:r>
+    </w:p>
     <w:p>
       <w:pPr>
         <w:pStyle w:val="ImageCaption"/>
@@ -761,7 +905,7 @@
         <w:t xml:space="preserve">Рис. 5: Компиляция текста и проверка, что объектный файл был создан</w:t>
       </w:r>
     </w:p>
-    <w:bookmarkEnd w:id="28"/>
+    <w:bookmarkEnd w:id="43"/>
     <w:p>
       <w:pPr>
         <w:pStyle w:val="Compact"/>
@@ -782,32 +926,54 @@
         <w:t xml:space="preserve">list.lst и проверим, что файлы были созданы.</w:t>
       </w:r>
     </w:p>
-    <w:bookmarkStart w:id="29" w:name="fig:006"/>
-    <w:tbl>
-      <w:tblPr>
-        <w:tblStyle w:val="FigureTable"/>
-        <w:tblW w:type="auto" w:w="0"/>
-        <w:jc w:val="center"/>
-        <w:tblLook w:firstRow="0" w:lastRow="0" w:firstColumn="0" w:lastColumn="0"/>
-      </w:tblPr>
-      <w:tblGrid>
-        <w:gridCol w:w="7920"/>
-      </w:tblGrid>
-      <w:tr>
-        <w:tc>
-          <w:tcPr/>
-          <w:p>
-            <w:pPr>
-              <w:pStyle w:val="Compact"/>
-              <w:jc w:val="center"/>
-            </w:pPr>
-            <w:r>
-              <w:t xml:space="preserve">Рис. 6: Создание файлов и проверка, что файлы были созданы.</w:t>
-            </w:r>
-          </w:p>
-        </w:tc>
-      </w:tr>
-    </w:tbl>
+    <w:bookmarkStart w:id="47" w:name="fig:006"/>
+    <w:p>
+      <w:pPr>
+        <w:pStyle w:val="CaptionedFigure"/>
+      </w:pPr>
+      <w:r>
+        <w:drawing>
+          <wp:inline>
+            <wp:extent cx="3733800" cy="287215"/>
+            <wp:effectExtent b="0" l="0" r="0" t="0"/>
+            <wp:docPr descr="Рис. 6: Создание файлов и проверка, что файлы были созданы." title="" id="45" name="Picture"/>
+            <a:graphic>
+              <a:graphicData uri="http://schemas.openxmlformats.org/drawingml/2006/picture">
+                <pic:pic>
+                  <pic:nvPicPr>
+                    <pic:cNvPr descr="image/17.png" id="46" name="Picture"/>
+                    <pic:cNvPicPr>
+                      <a:picLocks noChangeArrowheads="1" noChangeAspect="1"/>
+                    </pic:cNvPicPr>
+                  </pic:nvPicPr>
+                  <pic:blipFill>
+                    <a:blip r:embed="rId44"/>
+                    <a:stretch>
+                      <a:fillRect/>
+                    </a:stretch>
+                  </pic:blipFill>
+                  <pic:spPr bwMode="auto">
+                    <a:xfrm>
+                      <a:off x="0" y="0"/>
+                      <a:ext cx="3733800" cy="287215"/>
+                    </a:xfrm>
+                    <a:prstGeom prst="rect">
+                      <a:avLst/>
+                    </a:prstGeom>
+                    <a:noFill/>
+                    <a:ln w="9525">
+                      <a:noFill/>
+                      <a:headEnd/>
+                      <a:tailEnd/>
+                    </a:ln>
+                  </pic:spPr>
+                </pic:pic>
+              </a:graphicData>
+            </a:graphic>
+          </wp:inline>
+        </w:drawing>
+      </w:r>
+    </w:p>
     <w:p>
       <w:pPr>
         <w:pStyle w:val="ImageCaption"/>
@@ -816,7 +982,7 @@
         <w:t xml:space="preserve">Рис. 6: Создание файлов и проверка, что файлы были созданы.</w:t>
       </w:r>
     </w:p>
-    <w:bookmarkEnd w:id="29"/>
+    <w:bookmarkEnd w:id="47"/>
     <w:p>
       <w:pPr>
         <w:pStyle w:val="Compact"/>
@@ -829,32 +995,54 @@
         <w:t xml:space="preserve">Передадим объектный файл на обработку компоновщику и проверим, что исполняемый файл hello был создан.</w:t>
       </w:r>
     </w:p>
-    <w:bookmarkStart w:id="30" w:name="fig:007"/>
-    <w:tbl>
-      <w:tblPr>
-        <w:tblStyle w:val="FigureTable"/>
-        <w:tblW w:type="auto" w:w="0"/>
-        <w:jc w:val="center"/>
-        <w:tblLook w:firstRow="0" w:lastRow="0" w:firstColumn="0" w:lastColumn="0"/>
-      </w:tblPr>
-      <w:tblGrid>
-        <w:gridCol w:w="7920"/>
-      </w:tblGrid>
-      <w:tr>
-        <w:tc>
-          <w:tcPr/>
-          <w:p>
-            <w:pPr>
-              <w:pStyle w:val="Compact"/>
-              <w:jc w:val="center"/>
-            </w:pPr>
-            <w:r>
-              <w:t xml:space="preserve">Рис. 7: Передача файла на компоновку и проверка, что исполняемый файл hello был создан</w:t>
-            </w:r>
-          </w:p>
-        </w:tc>
-      </w:tr>
-    </w:tbl>
+    <w:bookmarkStart w:id="51" w:name="fig:007"/>
+    <w:p>
+      <w:pPr>
+        <w:pStyle w:val="CaptionedFigure"/>
+      </w:pPr>
+      <w:r>
+        <w:drawing>
+          <wp:inline>
+            <wp:extent cx="3733800" cy="287215"/>
+            <wp:effectExtent b="0" l="0" r="0" t="0"/>
+            <wp:docPr descr="Рис. 7: Передача файла на компоновку и проверка, что исполняемый файл hello был создан" title="" id="49" name="Picture"/>
+            <a:graphic>
+              <a:graphicData uri="http://schemas.openxmlformats.org/drawingml/2006/picture">
+                <pic:pic>
+                  <pic:nvPicPr>
+                    <pic:cNvPr descr="image/18.png" id="50" name="Picture"/>
+                    <pic:cNvPicPr>
+                      <a:picLocks noChangeArrowheads="1" noChangeAspect="1"/>
+                    </pic:cNvPicPr>
+                  </pic:nvPicPr>
+                  <pic:blipFill>
+                    <a:blip r:embed="rId48"/>
+                    <a:stretch>
+                      <a:fillRect/>
+                    </a:stretch>
+                  </pic:blipFill>
+                  <pic:spPr bwMode="auto">
+                    <a:xfrm>
+                      <a:off x="0" y="0"/>
+                      <a:ext cx="3733800" cy="287215"/>
+                    </a:xfrm>
+                    <a:prstGeom prst="rect">
+                      <a:avLst/>
+                    </a:prstGeom>
+                    <a:noFill/>
+                    <a:ln w="9525">
+                      <a:noFill/>
+                      <a:headEnd/>
+                      <a:tailEnd/>
+                    </a:ln>
+                  </pic:spPr>
+                </pic:pic>
+              </a:graphicData>
+            </a:graphic>
+          </wp:inline>
+        </w:drawing>
+      </w:r>
+    </w:p>
     <w:p>
       <w:pPr>
         <w:pStyle w:val="ImageCaption"/>
@@ -863,7 +1051,7 @@
         <w:t xml:space="preserve">Рис. 7: Передача файла на компоновку и проверка, что исполняемый файл hello был создан</w:t>
       </w:r>
     </w:p>
-    <w:bookmarkEnd w:id="30"/>
+    <w:bookmarkEnd w:id="51"/>
     <w:p>
       <w:pPr>
         <w:pStyle w:val="Compact"/>
@@ -884,32 +1072,54 @@
         <w:t xml:space="preserve">текущем каталоге.</w:t>
       </w:r>
     </w:p>
-    <w:bookmarkStart w:id="31" w:name="fig:008"/>
-    <w:tbl>
-      <w:tblPr>
-        <w:tblStyle w:val="FigureTable"/>
-        <w:tblW w:type="auto" w:w="0"/>
-        <w:jc w:val="center"/>
-        <w:tblLook w:firstRow="0" w:lastRow="0" w:firstColumn="0" w:lastColumn="0"/>
-      </w:tblPr>
-      <w:tblGrid>
-        <w:gridCol w:w="7920"/>
-      </w:tblGrid>
-      <w:tr>
-        <w:tc>
-          <w:tcPr/>
-          <w:p>
-            <w:pPr>
-              <w:pStyle w:val="Compact"/>
-              <w:jc w:val="center"/>
-            </w:pPr>
-            <w:r>
-              <w:t xml:space="preserve">Рис. 8: Зададим имя создаваемого исполняемого файла и запуск на выполнение</w:t>
-            </w:r>
-          </w:p>
-        </w:tc>
-      </w:tr>
-    </w:tbl>
+    <w:bookmarkStart w:id="55" w:name="fig:008"/>
+    <w:p>
+      <w:pPr>
+        <w:pStyle w:val="CaptionedFigure"/>
+      </w:pPr>
+      <w:r>
+        <w:drawing>
+          <wp:inline>
+            <wp:extent cx="3733800" cy="287215"/>
+            <wp:effectExtent b="0" l="0" r="0" t="0"/>
+            <wp:docPr descr="Рис. 8: Зададим имя создаваемого исполняемого файла и запуск на выполнение" title="" id="53" name="Picture"/>
+            <a:graphic>
+              <a:graphicData uri="http://schemas.openxmlformats.org/drawingml/2006/picture">
+                <pic:pic>
+                  <pic:nvPicPr>
+                    <pic:cNvPr descr="image/19.png" id="54" name="Picture"/>
+                    <pic:cNvPicPr>
+                      <a:picLocks noChangeArrowheads="1" noChangeAspect="1"/>
+                    </pic:cNvPicPr>
+                  </pic:nvPicPr>
+                  <pic:blipFill>
+                    <a:blip r:embed="rId52"/>
+                    <a:stretch>
+                      <a:fillRect/>
+                    </a:stretch>
+                  </pic:blipFill>
+                  <pic:spPr bwMode="auto">
+                    <a:xfrm>
+                      <a:off x="0" y="0"/>
+                      <a:ext cx="3733800" cy="287215"/>
+                    </a:xfrm>
+                    <a:prstGeom prst="rect">
+                      <a:avLst/>
+                    </a:prstGeom>
+                    <a:noFill/>
+                    <a:ln w="9525">
+                      <a:noFill/>
+                      <a:headEnd/>
+                      <a:tailEnd/>
+                    </a:ln>
+                  </pic:spPr>
+                </pic:pic>
+              </a:graphicData>
+            </a:graphic>
+          </wp:inline>
+        </w:drawing>
+      </w:r>
+    </w:p>
     <w:p>
       <w:pPr>
         <w:pStyle w:val="ImageCaption"/>
@@ -918,7 +1128,7 @@
         <w:t xml:space="preserve">Рис. 8: Зададим имя создаваемого исполняемого файла и запуск на выполнение</w:t>
       </w:r>
     </w:p>
-    <w:bookmarkEnd w:id="31"/>
+    <w:bookmarkEnd w:id="55"/>
     <w:p>
       <w:pPr>
         <w:pStyle w:val="Compact"/>
@@ -931,32 +1141,54 @@
         <w:t xml:space="preserve">Создадим копию файла hello.asm с именем lab4.asm</w:t>
       </w:r>
     </w:p>
-    <w:bookmarkStart w:id="32" w:name="fig:009"/>
-    <w:tbl>
-      <w:tblPr>
-        <w:tblStyle w:val="FigureTable"/>
-        <w:tblW w:type="auto" w:w="0"/>
-        <w:jc w:val="center"/>
-        <w:tblLook w:firstRow="0" w:lastRow="0" w:firstColumn="0" w:lastColumn="0"/>
-      </w:tblPr>
-      <w:tblGrid>
-        <w:gridCol w:w="7920"/>
-      </w:tblGrid>
-      <w:tr>
-        <w:tc>
-          <w:tcPr/>
-          <w:p>
-            <w:pPr>
-              <w:pStyle w:val="Compact"/>
-              <w:jc w:val="center"/>
-            </w:pPr>
-            <w:r>
-              <w:t xml:space="preserve">Рис. 9: Создание копии файла с именем lab4.asm</w:t>
-            </w:r>
-          </w:p>
-        </w:tc>
-      </w:tr>
-    </w:tbl>
+    <w:bookmarkStart w:id="59" w:name="fig:009"/>
+    <w:p>
+      <w:pPr>
+        <w:pStyle w:val="CaptionedFigure"/>
+      </w:pPr>
+      <w:r>
+        <w:drawing>
+          <wp:inline>
+            <wp:extent cx="3733800" cy="219635"/>
+            <wp:effectExtent b="0" l="0" r="0" t="0"/>
+            <wp:docPr descr="Рис. 9: Создание копии файла с именем lab4.asm" title="" id="57" name="Picture"/>
+            <a:graphic>
+              <a:graphicData uri="http://schemas.openxmlformats.org/drawingml/2006/picture">
+                <pic:pic>
+                  <pic:nvPicPr>
+                    <pic:cNvPr descr="image/20.png" id="58" name="Picture"/>
+                    <pic:cNvPicPr>
+                      <a:picLocks noChangeArrowheads="1" noChangeAspect="1"/>
+                    </pic:cNvPicPr>
+                  </pic:nvPicPr>
+                  <pic:blipFill>
+                    <a:blip r:embed="rId56"/>
+                    <a:stretch>
+                      <a:fillRect/>
+                    </a:stretch>
+                  </pic:blipFill>
+                  <pic:spPr bwMode="auto">
+                    <a:xfrm>
+                      <a:off x="0" y="0"/>
+                      <a:ext cx="3733800" cy="219635"/>
+                    </a:xfrm>
+                    <a:prstGeom prst="rect">
+                      <a:avLst/>
+                    </a:prstGeom>
+                    <a:noFill/>
+                    <a:ln w="9525">
+                      <a:noFill/>
+                      <a:headEnd/>
+                      <a:tailEnd/>
+                    </a:ln>
+                  </pic:spPr>
+                </pic:pic>
+              </a:graphicData>
+            </a:graphic>
+          </wp:inline>
+        </w:drawing>
+      </w:r>
+    </w:p>
     <w:p>
       <w:pPr>
         <w:pStyle w:val="ImageCaption"/>
@@ -965,7 +1197,7 @@
         <w:t xml:space="preserve">Рис. 9: Создание копии файла с именем lab4.asm</w:t>
       </w:r>
     </w:p>
-    <w:bookmarkEnd w:id="32"/>
+    <w:bookmarkEnd w:id="59"/>
     <w:p>
       <w:pPr>
         <w:pStyle w:val="Compact"/>
@@ -975,35 +1207,57 @@
         </w:numPr>
       </w:pPr>
       <w:r>
-        <w:t xml:space="preserve">Внесём изменения в текст программы в файле lab5.asm</w:t>
-      </w:r>
-    </w:p>
-    <w:bookmarkStart w:id="33" w:name="fig:010"/>
-    <w:tbl>
-      <w:tblPr>
-        <w:tblStyle w:val="FigureTable"/>
-        <w:tblW w:type="auto" w:w="0"/>
-        <w:jc w:val="center"/>
-        <w:tblLook w:firstRow="0" w:lastRow="0" w:firstColumn="0" w:lastColumn="0"/>
-      </w:tblPr>
-      <w:tblGrid>
-        <w:gridCol w:w="7920"/>
-      </w:tblGrid>
-      <w:tr>
-        <w:tc>
-          <w:tcPr/>
-          <w:p>
-            <w:pPr>
-              <w:pStyle w:val="Compact"/>
-              <w:jc w:val="center"/>
-            </w:pPr>
-            <w:r>
-              <w:t xml:space="preserve">Рис. 10: Внесение изменения в текст программы</w:t>
-            </w:r>
-          </w:p>
-        </w:tc>
-      </w:tr>
-    </w:tbl>
+        <w:t xml:space="preserve">Внесём изменения в текст программы в файле lab4.asm</w:t>
+      </w:r>
+    </w:p>
+    <w:bookmarkStart w:id="63" w:name="fig:010"/>
+    <w:p>
+      <w:pPr>
+        <w:pStyle w:val="CaptionedFigure"/>
+      </w:pPr>
+      <w:r>
+        <w:drawing>
+          <wp:inline>
+            <wp:extent cx="3733800" cy="2283649"/>
+            <wp:effectExtent b="0" l="0" r="0" t="0"/>
+            <wp:docPr descr="Рис. 10: Внесение изменения в текст программы" title="" id="61" name="Picture"/>
+            <a:graphic>
+              <a:graphicData uri="http://schemas.openxmlformats.org/drawingml/2006/picture">
+                <pic:pic>
+                  <pic:nvPicPr>
+                    <pic:cNvPr descr="image/21.png" id="62" name="Picture"/>
+                    <pic:cNvPicPr>
+                      <a:picLocks noChangeArrowheads="1" noChangeAspect="1"/>
+                    </pic:cNvPicPr>
+                  </pic:nvPicPr>
+                  <pic:blipFill>
+                    <a:blip r:embed="rId60"/>
+                    <a:stretch>
+                      <a:fillRect/>
+                    </a:stretch>
+                  </pic:blipFill>
+                  <pic:spPr bwMode="auto">
+                    <a:xfrm>
+                      <a:off x="0" y="0"/>
+                      <a:ext cx="3733800" cy="2283649"/>
+                    </a:xfrm>
+                    <a:prstGeom prst="rect">
+                      <a:avLst/>
+                    </a:prstGeom>
+                    <a:noFill/>
+                    <a:ln w="9525">
+                      <a:noFill/>
+                      <a:headEnd/>
+                      <a:tailEnd/>
+                    </a:ln>
+                  </pic:spPr>
+                </pic:pic>
+              </a:graphicData>
+            </a:graphic>
+          </wp:inline>
+        </w:drawing>
+      </w:r>
+    </w:p>
     <w:p>
       <w:pPr>
         <w:pStyle w:val="ImageCaption"/>
@@ -1012,7 +1266,7 @@
         <w:t xml:space="preserve">Рис. 10: Внесение изменения в текст программы</w:t>
       </w:r>
     </w:p>
-    <w:bookmarkEnd w:id="33"/>
+    <w:bookmarkEnd w:id="63"/>
     <w:p>
       <w:pPr>
         <w:pStyle w:val="Compact"/>
@@ -1022,7 +1276,7 @@
         </w:numPr>
       </w:pPr>
       <w:r>
-        <w:t xml:space="preserve">Оттранслируем полученный текст программы lab5.asm в объектный файл.</w:t>
+        <w:t xml:space="preserve">Оттранслируем полученный текст программы lab4.asm в объектный файл.</w:t>
       </w:r>
     </w:p>
     <w:p>
@@ -1033,32 +1287,54 @@
         <w:t xml:space="preserve">Выполним компоновку объектного файла и запустим получившийся исполняемый файл.</w:t>
       </w:r>
     </w:p>
-    <w:bookmarkStart w:id="34" w:name="fig:011"/>
-    <w:tbl>
-      <w:tblPr>
-        <w:tblStyle w:val="FigureTable"/>
-        <w:tblW w:type="auto" w:w="0"/>
-        <w:jc w:val="center"/>
-        <w:tblLook w:firstRow="0" w:lastRow="0" w:firstColumn="0" w:lastColumn="0"/>
-      </w:tblPr>
-      <w:tblGrid>
-        <w:gridCol w:w="7920"/>
-      </w:tblGrid>
-      <w:tr>
-        <w:tc>
-          <w:tcPr/>
-          <w:p>
-            <w:pPr>
-              <w:pStyle w:val="Compact"/>
-              <w:jc w:val="center"/>
-            </w:pPr>
-            <w:r>
-              <w:t xml:space="preserve">Рис. 11: Оттранслирование, компоновка, запуск</w:t>
-            </w:r>
-          </w:p>
-        </w:tc>
-      </w:tr>
-    </w:tbl>
+    <w:bookmarkStart w:id="67" w:name="fig:011"/>
+    <w:p>
+      <w:pPr>
+        <w:pStyle w:val="CaptionedFigure"/>
+      </w:pPr>
+      <w:r>
+        <w:drawing>
+          <wp:inline>
+            <wp:extent cx="3733800" cy="653942"/>
+            <wp:effectExtent b="0" l="0" r="0" t="0"/>
+            <wp:docPr descr="Рис. 11: Оттранслирование, компоновка, запуск" title="" id="65" name="Picture"/>
+            <a:graphic>
+              <a:graphicData uri="http://schemas.openxmlformats.org/drawingml/2006/picture">
+                <pic:pic>
+                  <pic:nvPicPr>
+                    <pic:cNvPr descr="image/22.png" id="66" name="Picture"/>
+                    <pic:cNvPicPr>
+                      <a:picLocks noChangeArrowheads="1" noChangeAspect="1"/>
+                    </pic:cNvPicPr>
+                  </pic:nvPicPr>
+                  <pic:blipFill>
+                    <a:blip r:embed="rId64"/>
+                    <a:stretch>
+                      <a:fillRect/>
+                    </a:stretch>
+                  </pic:blipFill>
+                  <pic:spPr bwMode="auto">
+                    <a:xfrm>
+                      <a:off x="0" y="0"/>
+                      <a:ext cx="3733800" cy="653942"/>
+                    </a:xfrm>
+                    <a:prstGeom prst="rect">
+                      <a:avLst/>
+                    </a:prstGeom>
+                    <a:noFill/>
+                    <a:ln w="9525">
+                      <a:noFill/>
+                      <a:headEnd/>
+                      <a:tailEnd/>
+                    </a:ln>
+                  </pic:spPr>
+                </pic:pic>
+              </a:graphicData>
+            </a:graphic>
+          </wp:inline>
+        </w:drawing>
+      </w:r>
+    </w:p>
     <w:p>
       <w:pPr>
         <w:pStyle w:val="ImageCaption"/>
@@ -1067,7 +1343,7 @@
         <w:t xml:space="preserve">Рис. 11: Оттранслирование, компоновка, запуск</w:t>
       </w:r>
     </w:p>
-    <w:bookmarkEnd w:id="34"/>
+    <w:bookmarkEnd w:id="67"/>
     <w:p>
       <w:pPr>
         <w:pStyle w:val="Compact"/>
@@ -1088,32 +1364,54 @@
         <w:t xml:space="preserve">компьютера”/arch-pc/labs/lab04/ спомощью утилиты ср и проверил наличие файлов с помощью утилиты ls</w:t>
       </w:r>
     </w:p>
-    <w:bookmarkStart w:id="35" w:name="fig:012"/>
-    <w:tbl>
-      <w:tblPr>
-        <w:tblStyle w:val="FigureTable"/>
-        <w:tblW w:type="auto" w:w="0"/>
-        <w:jc w:val="center"/>
-        <w:tblLook w:firstRow="0" w:lastRow="0" w:firstColumn="0" w:lastColumn="0"/>
-      </w:tblPr>
-      <w:tblGrid>
-        <w:gridCol w:w="7920"/>
-      </w:tblGrid>
-      <w:tr>
-        <w:tc>
-          <w:tcPr/>
-          <w:p>
-            <w:pPr>
-              <w:pStyle w:val="Compact"/>
-              <w:jc w:val="center"/>
-            </w:pPr>
-            <w:r>
-              <w:t xml:space="preserve">Рис. 12: Копирование файлов в локальный репозиторий</w:t>
-            </w:r>
-          </w:p>
-        </w:tc>
-      </w:tr>
-    </w:tbl>
+    <w:bookmarkStart w:id="71" w:name="fig:012"/>
+    <w:p>
+      <w:pPr>
+        <w:pStyle w:val="CaptionedFigure"/>
+      </w:pPr>
+      <w:r>
+        <w:drawing>
+          <wp:inline>
+            <wp:extent cx="3733800" cy="342979"/>
+            <wp:effectExtent b="0" l="0" r="0" t="0"/>
+            <wp:docPr descr="Рис. 12: Копирование файлов в локальный репозиторий" title="" id="69" name="Picture"/>
+            <a:graphic>
+              <a:graphicData uri="http://schemas.openxmlformats.org/drawingml/2006/picture">
+                <pic:pic>
+                  <pic:nvPicPr>
+                    <pic:cNvPr descr="image/23.png" id="70" name="Picture"/>
+                    <pic:cNvPicPr>
+                      <a:picLocks noChangeArrowheads="1" noChangeAspect="1"/>
+                    </pic:cNvPicPr>
+                  </pic:nvPicPr>
+                  <pic:blipFill>
+                    <a:blip r:embed="rId68"/>
+                    <a:stretch>
+                      <a:fillRect/>
+                    </a:stretch>
+                  </pic:blipFill>
+                  <pic:spPr bwMode="auto">
+                    <a:xfrm>
+                      <a:off x="0" y="0"/>
+                      <a:ext cx="3733800" cy="342979"/>
+                    </a:xfrm>
+                    <a:prstGeom prst="rect">
+                      <a:avLst/>
+                    </a:prstGeom>
+                    <a:noFill/>
+                    <a:ln w="9525">
+                      <a:noFill/>
+                      <a:headEnd/>
+                      <a:tailEnd/>
+                    </a:ln>
+                  </pic:spPr>
+                </pic:pic>
+              </a:graphicData>
+            </a:graphic>
+          </wp:inline>
+        </w:drawing>
+      </w:r>
+    </w:p>
     <w:p>
       <w:pPr>
         <w:pStyle w:val="ImageCaption"/>
@@ -1122,7 +1420,7 @@
         <w:t xml:space="preserve">Рис. 12: Копирование файлов в локальный репозиторий</w:t>
       </w:r>
     </w:p>
-    <w:bookmarkEnd w:id="35"/>
+    <w:bookmarkEnd w:id="71"/>
     <w:p>
       <w:pPr>
         <w:pStyle w:val="Compact"/>
@@ -1135,32 +1433,54 @@
         <w:t xml:space="preserve">Загружаю файлы на Github</w:t>
       </w:r>
     </w:p>
-    <w:bookmarkStart w:id="36" w:name="fig:013"/>
-    <w:tbl>
-      <w:tblPr>
-        <w:tblStyle w:val="FigureTable"/>
-        <w:tblW w:type="auto" w:w="0"/>
-        <w:jc w:val="center"/>
-        <w:tblLook w:firstRow="0" w:lastRow="0" w:firstColumn="0" w:lastColumn="0"/>
-      </w:tblPr>
-      <w:tblGrid>
-        <w:gridCol w:w="7920"/>
-      </w:tblGrid>
-      <w:tr>
-        <w:tc>
-          <w:tcPr/>
-          <w:p>
-            <w:pPr>
-              <w:pStyle w:val="Compact"/>
-              <w:jc w:val="center"/>
-            </w:pPr>
-            <w:r>
-              <w:t xml:space="preserve">Рис. 13: Загрузка файлов на гитхаб</w:t>
-            </w:r>
-          </w:p>
-        </w:tc>
-      </w:tr>
-    </w:tbl>
+    <w:bookmarkStart w:id="75" w:name="fig:013"/>
+    <w:p>
+      <w:pPr>
+        <w:pStyle w:val="CaptionedFigure"/>
+      </w:pPr>
+      <w:r>
+        <w:drawing>
+          <wp:inline>
+            <wp:extent cx="3733800" cy="1233244"/>
+            <wp:effectExtent b="0" l="0" r="0" t="0"/>
+            <wp:docPr descr="Рис. 13: Загрузка файлов на гитхаб" title="" id="73" name="Picture"/>
+            <a:graphic>
+              <a:graphicData uri="http://schemas.openxmlformats.org/drawingml/2006/picture">
+                <pic:pic>
+                  <pic:nvPicPr>
+                    <pic:cNvPr descr="image/24.png" id="74" name="Picture"/>
+                    <pic:cNvPicPr>
+                      <a:picLocks noChangeArrowheads="1" noChangeAspect="1"/>
+                    </pic:cNvPicPr>
+                  </pic:nvPicPr>
+                  <pic:blipFill>
+                    <a:blip r:embed="rId72"/>
+                    <a:stretch>
+                      <a:fillRect/>
+                    </a:stretch>
+                  </pic:blipFill>
+                  <pic:spPr bwMode="auto">
+                    <a:xfrm>
+                      <a:off x="0" y="0"/>
+                      <a:ext cx="3733800" cy="1233244"/>
+                    </a:xfrm>
+                    <a:prstGeom prst="rect">
+                      <a:avLst/>
+                    </a:prstGeom>
+                    <a:noFill/>
+                    <a:ln w="9525">
+                      <a:noFill/>
+                      <a:headEnd/>
+                      <a:tailEnd/>
+                    </a:ln>
+                  </pic:spPr>
+                </pic:pic>
+              </a:graphicData>
+            </a:graphic>
+          </wp:inline>
+        </w:drawing>
+      </w:r>
+    </w:p>
     <w:p>
       <w:pPr>
         <w:pStyle w:val="ImageCaption"/>
@@ -1169,9 +1489,9 @@
         <w:t xml:space="preserve">Рис. 13: Загрузка файлов на гитхаб</w:t>
       </w:r>
     </w:p>
-    <w:bookmarkEnd w:id="36"/>
-    <w:bookmarkEnd w:id="37"/>
-    <w:bookmarkStart w:id="38" w:name="выводы"/>
+    <w:bookmarkEnd w:id="75"/>
+    <w:bookmarkEnd w:id="76"/>
+    <w:bookmarkStart w:id="77" w:name="выводы"/>
     <w:p>
       <w:pPr>
         <w:pStyle w:val="Heading1"/>
@@ -1203,8 +1523,8 @@
         <w:t xml:space="preserve">грамм, написанных на ассемблере NASM.</w:t>
       </w:r>
     </w:p>
-    <w:bookmarkEnd w:id="38"/>
-    <w:bookmarkStart w:id="45" w:name="список-литературы"/>
+    <w:bookmarkEnd w:id="77"/>
+    <w:bookmarkStart w:id="84" w:name="список-литературы"/>
     <w:p>
       <w:pPr>
         <w:pStyle w:val="Heading1"/>
@@ -1213,8 +1533,8 @@
         <w:t xml:space="preserve">Список литературы</w:t>
       </w:r>
     </w:p>
-    <w:bookmarkStart w:id="44" w:name="refs"/>
-    <w:bookmarkStart w:id="39" w:name="ref-tanenbaum_book_modern-os_ru"/>
+    <w:bookmarkStart w:id="83" w:name="refs"/>
+    <w:bookmarkStart w:id="78" w:name="ref-tanenbaum_book_modern-os_ru"/>
     <w:p>
       <w:pPr>
         <w:pStyle w:val="Bibliography"/>
@@ -1232,8 +1552,8 @@
         <w:t xml:space="preserve">Таненбаум Э., Бос Х. Современные операционные системы. 4-е изд. СПб.: Питер, 2015. 1120 с.</w:t>
       </w:r>
     </w:p>
-    <w:bookmarkEnd w:id="39"/>
-    <w:bookmarkStart w:id="40" w:name="ref-robbins_book_bash_en"/>
+    <w:bookmarkEnd w:id="78"/>
+    <w:bookmarkStart w:id="79" w:name="ref-robbins_book_bash_en"/>
     <w:p>
       <w:pPr>
         <w:pStyle w:val="Bibliography"/>
@@ -1251,8 +1571,8 @@
         <w:t xml:space="preserve">Robbins A. Bash Pocket Reference. O’Reilly Media, 2016. 156 с.</w:t>
       </w:r>
     </w:p>
-    <w:bookmarkEnd w:id="40"/>
-    <w:bookmarkStart w:id="41" w:name="ref-zarrelli_book_mastering-bash_en"/>
+    <w:bookmarkEnd w:id="79"/>
+    <w:bookmarkStart w:id="80" w:name="ref-zarrelli_book_mastering-bash_en"/>
     <w:p>
       <w:pPr>
         <w:pStyle w:val="Bibliography"/>
@@ -1270,8 +1590,8 @@
         <w:t xml:space="preserve">Zarrelli G. Mastering Bash. Packt Publishing, 2017. 502 с.</w:t>
       </w:r>
     </w:p>
-    <w:bookmarkEnd w:id="41"/>
-    <w:bookmarkStart w:id="43" w:name="ref-newham_book_learning-bash_en"/>
+    <w:bookmarkEnd w:id="80"/>
+    <w:bookmarkStart w:id="82" w:name="ref-newham_book_learning-bash_en"/>
     <w:p>
       <w:pPr>
         <w:pStyle w:val="Bibliography"/>
@@ -1291,7 +1611,7 @@
       <w:r>
         <w:t xml:space="preserve"> </w:t>
       </w:r>
-      <w:hyperlink r:id="rId42">
+      <w:hyperlink r:id="rId81">
         <w:r>
           <w:rPr>
             <w:rStyle w:val="Hyperlink"/>
@@ -1303,9 +1623,9 @@
         <w:t xml:space="preserve">. O’Reilly Media, 2005. 354 с.</w:t>
       </w:r>
     </w:p>
-    <w:bookmarkEnd w:id="43"/>
-    <w:bookmarkEnd w:id="44"/>
-    <w:bookmarkEnd w:id="45"/>
+    <w:bookmarkEnd w:id="82"/>
+    <w:bookmarkEnd w:id="83"/>
+    <w:bookmarkEnd w:id="84"/>
     <w:sectPr/>
   </w:body>
 </w:document>

</xml_diff>